<commit_message>
Vergleich der Erwartungen von Studierenden und Professoren begonnen
</commit_message>
<xml_diff>
--- a/doc/Dokumentation/Anforderungsanalyse/Interviews/Studenten/Befragungen/Schriftliche Befragung/Vollständig/Auswertung der Befragung Teil 1.docx
+++ b/doc/Dokumentation/Anforderungsanalyse/Interviews/Studenten/Befragungen/Schriftliche Befragung/Vollständig/Auswertung der Befragung Teil 1.docx
@@ -21,38 +21,44 @@
       </w:r>
       <w:r>
         <w:br/>
-        <w:t>Inhalt und Interpretation der schriftlichen Befragung der Studierenden unter Angabe der Häufigkeit von angesprochenen Punkten.</w:t>
-      </w:r>
-    </w:p>
-    <w:p>
-      <w:r>
-        <w:t xml:space="preserve">Insgesamt </w:t>
-      </w:r>
-      <w:r>
-        <w:t>ausgewertete Gespräche</w:t>
-      </w:r>
-      <w:r>
-        <w:t xml:space="preserve"> </w:t>
-      </w:r>
-      <w:r>
-        <w:t>mit Studierenden</w:t>
-      </w:r>
-      <w:r>
-        <w:t>: 10</w:t>
-      </w:r>
-    </w:p>
-    <w:p>
-      <w:pPr>
-        <w:pStyle w:val="berschrift2"/>
-      </w:pPr>
-      <w:r>
-        <w:t>Erwartungen</w:t>
-      </w:r>
-      <w:r>
-        <w:t xml:space="preserve"> [31]</w:t>
+        <w:t xml:space="preserve">Inhalt und Interpretation der schriftlichen Befragung der Studierenden unter Angabe der Häufigkeit von angesprochenen </w:t>
+      </w:r>
+      <w:r>
+        <w:t>Argumente</w:t>
       </w:r>
       <w:bookmarkStart w:id="0" w:name="_GoBack"/>
       <w:bookmarkEnd w:id="0"/>
+      <w:r>
+        <w:t>.</w:t>
+      </w:r>
+    </w:p>
+    <w:p>
+      <w:r>
+        <w:t xml:space="preserve">Insgesamt </w:t>
+      </w:r>
+      <w:r>
+        <w:t>ausgewertete Gespräche</w:t>
+      </w:r>
+      <w:r>
+        <w:t xml:space="preserve"> </w:t>
+      </w:r>
+      <w:r>
+        <w:t>mit Studierenden</w:t>
+      </w:r>
+      <w:r>
+        <w:t>: 10</w:t>
+      </w:r>
+    </w:p>
+    <w:p>
+      <w:pPr>
+        <w:pStyle w:val="berschrift2"/>
+      </w:pPr>
+      <w:r>
+        <w:t>Erwartungen</w:t>
+      </w:r>
+      <w:r>
+        <w:t xml:space="preserve"> [31]</w:t>
+      </w:r>
     </w:p>
     <w:p>
       <w:pPr>
@@ -65,7 +71,7 @@
         <w:t xml:space="preserve"> [</w:t>
       </w:r>
       <w:r>
-        <w:t>3</w:t>
+        <w:t>4</w:t>
       </w:r>
       <w:r>
         <w:t>]</w:t>
@@ -83,11 +89,103 @@
         <w:t>Unterstützung bei der Arbeit mit externen Unternehmen</w:t>
       </w:r>
       <w:r>
-        <w:t xml:space="preserve"> </w:t>
+        <w:t xml:space="preserve"> [</w:t>
+      </w:r>
+      <w:r>
+        <w:t>2</w:t>
+      </w:r>
+      <w:r>
+        <w:t>]</w:t>
+      </w:r>
+    </w:p>
+    <w:p>
+      <w:pPr>
+        <w:pStyle w:val="Listenabsatz"/>
+        <w:numPr>
+          <w:ilvl w:val="0"/>
+          <w:numId w:val="2"/>
+        </w:numPr>
+      </w:pPr>
+      <w:r>
+        <w:t xml:space="preserve">Gemeinsames </w:t>
+      </w:r>
+      <w:r>
+        <w:t>Erarbeiten</w:t>
+      </w:r>
+      <w:r>
+        <w:t xml:space="preserve"> eines sinnvollen Themas</w:t>
+      </w:r>
+      <w:r>
+        <w:t xml:space="preserve"> [1</w:t>
+      </w:r>
+      <w:r>
+        <w:t>1</w:t>
+      </w:r>
+      <w:r>
+        <w:t>]</w:t>
+      </w:r>
+    </w:p>
+    <w:p>
+      <w:pPr>
+        <w:pStyle w:val="berschrift3"/>
+      </w:pPr>
+      <w:r>
+        <w:t>Kommunikation</w:t>
+      </w:r>
+      <w:r>
+        <w:t xml:space="preserve"> [</w:t>
+      </w:r>
+      <w:r>
+        <w:t>7</w:t>
+      </w:r>
+      <w:r>
+        <w:t>]</w:t>
       </w:r>
       <w:r>
         <w:t>[</w:t>
       </w:r>
+    </w:p>
+    <w:p>
+      <w:pPr>
+        <w:pStyle w:val="Listenabsatz"/>
+        <w:numPr>
+          <w:ilvl w:val="0"/>
+          <w:numId w:val="2"/>
+        </w:numPr>
+      </w:pPr>
+      <w:r>
+        <w:t>Erreichbarkeit</w:t>
+      </w:r>
+      <w:r>
+        <w:t xml:space="preserve"> und Kommunikationsbereitschaft</w:t>
+      </w:r>
+      <w:r>
+        <w:t xml:space="preserve"> [</w:t>
+      </w:r>
+      <w:r>
+        <w:t>5</w:t>
+      </w:r>
+      <w:r>
+        <w:t>]</w:t>
+      </w:r>
+    </w:p>
+    <w:p>
+      <w:pPr>
+        <w:pStyle w:val="Listenabsatz"/>
+        <w:numPr>
+          <w:ilvl w:val="0"/>
+          <w:numId w:val="2"/>
+        </w:numPr>
+      </w:pPr>
+      <w:r>
+        <w:t>P</w:t>
+      </w:r>
+      <w:r>
+        <w:t>ersönliche Gespräche durch Treffen</w:t>
+      </w:r>
+      <w:r>
+        <w:t xml:space="preserve"> [</w:t>
+      </w:r>
       <w:r>
         <w:t>2</w:t>
       </w:r>
@@ -97,6 +195,23 @@
     </w:p>
     <w:p>
       <w:pPr>
+        <w:pStyle w:val="berschrift3"/>
+      </w:pPr>
+      <w:r>
+        <w:t>Feedback</w:t>
+      </w:r>
+      <w:r>
+        <w:t xml:space="preserve"> [</w:t>
+      </w:r>
+      <w:r>
+        <w:t>12</w:t>
+      </w:r>
+      <w:r>
+        <w:t>]</w:t>
+      </w:r>
+    </w:p>
+    <w:p>
+      <w:pPr>
         <w:pStyle w:val="Listenabsatz"/>
         <w:numPr>
           <w:ilvl w:val="0"/>
@@ -104,25 +219,64 @@
         </w:numPr>
       </w:pPr>
       <w:r>
-        <w:t xml:space="preserve">Gemeinsames </w:t>
-      </w:r>
-      <w:r>
-        <w:t>Erarbeiten</w:t>
-      </w:r>
-      <w:r>
-        <w:t xml:space="preserve"> eines sinnvollen Themas</w:t>
-      </w:r>
-      <w:r>
-        <w:t xml:space="preserve"> </w:t>
-      </w:r>
-      <w:r>
-        <w:t>[</w:t>
-      </w:r>
-      <w:r>
-        <w:t>1</w:t>
-      </w:r>
-      <w:r>
-        <w:t>]</w:t>
+        <w:t xml:space="preserve">Regelmäßige </w:t>
+      </w:r>
+      <w:r>
+        <w:t>konstruktive</w:t>
+      </w:r>
+      <w:r>
+        <w:t xml:space="preserve"> Feedbackmöglichkeiten zu Arbeitsstand, Vorgehen</w:t>
+      </w:r>
+      <w:r>
+        <w:t xml:space="preserve"> und </w:t>
+      </w:r>
+      <w:r>
+        <w:t>Dokumentation</w:t>
+      </w:r>
+      <w:r>
+        <w:t xml:space="preserve"> [</w:t>
+      </w:r>
+      <w:r>
+        <w:t>9</w:t>
+      </w:r>
+      <w:r>
+        <w:t>]</w:t>
+      </w:r>
+    </w:p>
+    <w:p>
+      <w:pPr>
+        <w:pStyle w:val="Listenabsatz"/>
+        <w:numPr>
+          <w:ilvl w:val="0"/>
+          <w:numId w:val="2"/>
+        </w:numPr>
+      </w:pPr>
+      <w:r>
+        <w:t>Interesse an der Arbeit</w:t>
+      </w:r>
+      <w:r>
+        <w:t xml:space="preserve"> [</w:t>
+      </w:r>
+      <w:r>
+        <w:t>2</w:t>
+      </w:r>
+      <w:r>
+        <w:t>]</w:t>
+      </w:r>
+    </w:p>
+    <w:p>
+      <w:pPr>
+        <w:pStyle w:val="Listenabsatz"/>
+        <w:numPr>
+          <w:ilvl w:val="0"/>
+          <w:numId w:val="2"/>
+        </w:numPr>
+      </w:pPr>
+      <w:r>
+        <w:t>Diskussionsbereitschaft</w:t>
+      </w:r>
+      <w:r>
+        <w:t xml:space="preserve"> [1]</w:t>
       </w:r>
     </w:p>
     <w:p>
@@ -130,158 +284,10 @@
         <w:pStyle w:val="berschrift3"/>
       </w:pPr>
       <w:r>
-        <w:t>Kommunikation</w:t>
-      </w:r>
-      <w:r>
-        <w:t xml:space="preserve"> [</w:t>
-      </w:r>
-      <w:r>
-        <w:t>7</w:t>
-      </w:r>
-      <w:r>
-        <w:t>]</w:t>
-      </w:r>
-    </w:p>
-    <w:p>
-      <w:pPr>
-        <w:pStyle w:val="Listenabsatz"/>
-        <w:numPr>
-          <w:ilvl w:val="0"/>
-          <w:numId w:val="2"/>
-        </w:numPr>
-      </w:pPr>
-      <w:r>
-        <w:t>Erreichbarkeit</w:t>
-      </w:r>
-      <w:r>
-        <w:t xml:space="preserve"> und Kommunikationsbereitschaft</w:t>
-      </w:r>
-      <w:r>
-        <w:t xml:space="preserve"> [</w:t>
-      </w:r>
-      <w:r>
-        <w:t>5</w:t>
-      </w:r>
-      <w:r>
-        <w:t>]</w:t>
-      </w:r>
-    </w:p>
-    <w:p>
-      <w:pPr>
-        <w:pStyle w:val="Listenabsatz"/>
-        <w:numPr>
-          <w:ilvl w:val="0"/>
-          <w:numId w:val="2"/>
-        </w:numPr>
-      </w:pPr>
-      <w:r>
-        <w:t>P</w:t>
-      </w:r>
-      <w:r>
-        <w:t>ersönliche Gespräche durch Treffen</w:t>
-      </w:r>
-      <w:r>
-        <w:t xml:space="preserve"> [</w:t>
-      </w:r>
-      <w:r>
-        <w:t>2</w:t>
-      </w:r>
-      <w:r>
-        <w:t>]</w:t>
-      </w:r>
-    </w:p>
-    <w:p>
-      <w:pPr>
-        <w:pStyle w:val="berschrift3"/>
-      </w:pPr>
-      <w:r>
-        <w:t>Feedback</w:t>
-      </w:r>
-      <w:r>
-        <w:t xml:space="preserve"> [</w:t>
-      </w:r>
-      <w:r>
-        <w:t>12</w:t>
-      </w:r>
-      <w:r>
-        <w:t>]</w:t>
-      </w:r>
-    </w:p>
-    <w:p>
-      <w:pPr>
-        <w:pStyle w:val="Listenabsatz"/>
-        <w:numPr>
-          <w:ilvl w:val="0"/>
-          <w:numId w:val="2"/>
-        </w:numPr>
-      </w:pPr>
-      <w:r>
-        <w:t xml:space="preserve">Regelmäßige </w:t>
-      </w:r>
-      <w:r>
-        <w:t>konstruktive</w:t>
-      </w:r>
-      <w:r>
-        <w:t xml:space="preserve"> Feedbackmöglichkeiten zu Arbeitsstand, Vorgehen</w:t>
-      </w:r>
-      <w:r>
-        <w:t xml:space="preserve"> und </w:t>
-      </w:r>
-      <w:r>
-        <w:t>Dokumentation</w:t>
-      </w:r>
-      <w:r>
-        <w:t xml:space="preserve"> [</w:t>
-      </w:r>
-      <w:r>
-        <w:t>9</w:t>
-      </w:r>
-      <w:r>
-        <w:t>]</w:t>
-      </w:r>
-    </w:p>
-    <w:p>
-      <w:pPr>
-        <w:pStyle w:val="Listenabsatz"/>
-        <w:numPr>
-          <w:ilvl w:val="0"/>
-          <w:numId w:val="2"/>
-        </w:numPr>
-      </w:pPr>
-      <w:r>
-        <w:t>Interesse an der Arbeit</w:t>
-      </w:r>
-      <w:r>
-        <w:t xml:space="preserve"> [</w:t>
-      </w:r>
-      <w:r>
-        <w:t>2</w:t>
-      </w:r>
-      <w:r>
-        <w:t>]</w:t>
-      </w:r>
-    </w:p>
-    <w:p>
-      <w:pPr>
-        <w:pStyle w:val="Listenabsatz"/>
-        <w:numPr>
-          <w:ilvl w:val="0"/>
-          <w:numId w:val="2"/>
-        </w:numPr>
-      </w:pPr>
-      <w:r>
-        <w:t>Diskussionsbereitschaft</w:t>
-      </w:r>
-      <w:r>
-        <w:t xml:space="preserve"> [1]</w:t>
-      </w:r>
-    </w:p>
-    <w:p>
-      <w:pPr>
-        <w:pStyle w:val="berschrift3"/>
-      </w:pPr>
-      <w:r>
-        <w:t>Impulse des Betreuers</w:t>
+        <w:t>Eigenständiges Eingreifen</w:t>
+      </w:r>
+      <w:r>
+        <w:t xml:space="preserve"> des Betreuers</w:t>
       </w:r>
       <w:r>
         <w:t xml:space="preserve"> [</w:t>
@@ -619,10 +625,7 @@
       </w:pPr>
       <w:r>
         <w:lastRenderedPageBreak/>
-        <w:t>Wünsche für bessere Vorbereitung durch das Studium</w:t>
-      </w:r>
-      <w:r>
-        <w:t xml:space="preserve"> [</w:t>
+        <w:t>Wünsche für bessere Vorbereitung durch das Studium [</w:t>
       </w:r>
       <w:r>
         <w:t>21</w:t>
@@ -673,10 +676,7 @@
         </w:numPr>
       </w:pPr>
       <w:r>
-        <w:t>Zeitaufwände besser abschätzen können [</w:t>
-      </w:r>
-      <w:r>
-        <w:t>2]</w:t>
+        <w:t>Zeitaufwände besser abschätzen können [2]</w:t>
       </w:r>
     </w:p>
     <w:p>
@@ -854,13 +854,7 @@
         </w:numPr>
       </w:pPr>
       <w:r>
-        <w:t>Organisatorische Informationen zu Bachelorarbeit [</w:t>
-      </w:r>
-      <w:r>
-        <w:t>3</w:t>
-      </w:r>
-      <w:r>
-        <w:t>]</w:t>
+        <w:t>Organisatorische Informationen zu Bachelorarbeit [3]</w:t>
       </w:r>
     </w:p>
     <w:p>
@@ -1667,6 +1661,7 @@
   <w:style w:type="character" w:default="1" w:styleId="Absatz-Standardschriftart">
     <w:name w:val="Default Paragraph Font"/>
     <w:uiPriority w:val="1"/>
+    <w:semiHidden/>
     <w:unhideWhenUsed/>
   </w:style>
   <w:style w:type="table" w:default="1" w:styleId="NormaleTabelle">

</xml_diff>